<commit_message>
updates with MyPizza.com info
</commit_message>
<xml_diff>
--- a/LCResume2014.docx
+++ b/LCResume2014.docx
@@ -244,7 +244,7 @@
                                 <w:rtl w:val="0"/>
                                 <w:lang w:val="en-US"/>
                               </w:rPr>
-                              <w:t xml:space="preserve"> orders. Site is built in Ruby on Rails using Amazon RDS and AWS servers. </w:t>
+                              <w:t xml:space="preserve"> orders. Site is built in Ruby on Rails using Amazon RDS and AWS servers. MySQL, JQuery, HTML/CSS and Javascript. Heavy API integration with payment and fax providers. </w:t>
                             </w:r>
                           </w:p>
                           <w:p>
@@ -326,7 +326,15 @@
                                 <w:rtl w:val="0"/>
                                 <w:lang w:val="en-US"/>
                               </w:rPr>
-                              <w:t>Over the course of my six years at Xante I wrote, maintained and updated internal and external web applications using ASP.Net, VB.Net and C#, JQuery, CSS, PHP and JSP. Oracle, Foxpro and Access database integration. Converted static sites to ASP.Net. Automated many site functions. Created intranet applications to allow content creators to update site. Wrote a custom email blast application. Built e-commerce site from the ground up. I photographed products for web and print. I created promotional videos and set up online streaming demos for the sales team.</w:t>
+                              <w:t>Wr</w:t>
+                            </w:r>
+                            <w:r>
+                              <w:rPr>
+                                <w:rFonts w:ascii="Gill Sans Light" w:cs="Arial Unicode MS" w:hAnsi="Arial Unicode MS" w:eastAsia="Arial Unicode MS"/>
+                                <w:rtl w:val="0"/>
+                                <w:lang w:val="en-US"/>
+                              </w:rPr>
+                              <w:t>ote, maintained and updated internal and external web applications using ASP.Net, VB.Net and C#, JQuery, CSS, PHP and JSP. Oracle, Foxpro and Access database integration. Converted static sites to ASP.Net. Automated many site functions. Created intranet applications to allow content creators to update site. Wrote a custom email blast application. Built e-commerce site from the ground up. I photographed products for web and print. I created promotional videos and set up online streaming demos for the sales team.</w:t>
                             </w:r>
                           </w:p>
                           <w:p>
@@ -543,7 +551,15 @@
                                 <w:rtl w:val="0"/>
                                 <w:lang w:val="en-US"/>
                               </w:rPr>
-                              <w:t>All aspects of web site design, creation, and maintenance. Structure and look, coding, database design, graphics and server administration. Conducted pilot tests of online support groups and bulletin boards. Traveled to conferences to conduct internet workshops for Arthritis Foundation staff and members. Created and maintained detailed web sites for each of the 60 nationwide chapters, as well as creating applications to allow chapters to update their own sites. Print design and production of long documents (books, manuals, directories and brochures). Graphics for all departments and chapters offices</w:t>
+                              <w:t>W</w:t>
+                            </w:r>
+                            <w:r>
+                              <w:rPr>
+                                <w:rFonts w:ascii="Gill Sans Light" w:cs="Arial Unicode MS" w:hAnsi="Arial Unicode MS" w:eastAsia="Arial Unicode MS"/>
+                                <w:rtl w:val="0"/>
+                                <w:lang w:val="en-US"/>
+                              </w:rPr>
+                              <w:t>eb site design, creation, and maintenance. Structure and look, coding, database design, graphics and server administration. Conducted pilot tests of online support groups and bulletin boards. Traveled to conferences to conduct internet workshops for Arthritis Foundation staff and members. Created and maintained detailed web sites for each of the 60 nationwide chapters, as well as creating applications to allow chapters to update their own sites. Print design and production of long documents (books, manuals, directories and brochures). Graphics for all departments and chapters offices</w:t>
                             </w:r>
                           </w:p>
                         </w:txbxContent>
@@ -640,7 +656,7 @@
                           <w:rtl w:val="0"/>
                           <w:lang w:val="en-US"/>
                         </w:rPr>
-                        <w:t xml:space="preserve"> orders. Site is built in Ruby on Rails using Amazon RDS and AWS servers. </w:t>
+                        <w:t xml:space="preserve"> orders. Site is built in Ruby on Rails using Amazon RDS and AWS servers. MySQL, JQuery, HTML/CSS and Javascript. Heavy API integration with payment and fax providers. </w:t>
                       </w:r>
                     </w:p>
                     <w:p>
@@ -722,7 +738,15 @@
                           <w:rtl w:val="0"/>
                           <w:lang w:val="en-US"/>
                         </w:rPr>
-                        <w:t>Over the course of my six years at Xante I wrote, maintained and updated internal and external web applications using ASP.Net, VB.Net and C#, JQuery, CSS, PHP and JSP. Oracle, Foxpro and Access database integration. Converted static sites to ASP.Net. Automated many site functions. Created intranet applications to allow content creators to update site. Wrote a custom email blast application. Built e-commerce site from the ground up. I photographed products for web and print. I created promotional videos and set up online streaming demos for the sales team.</w:t>
+                        <w:t>Wr</w:t>
+                      </w:r>
+                      <w:r>
+                        <w:rPr>
+                          <w:rFonts w:ascii="Gill Sans Light" w:cs="Arial Unicode MS" w:hAnsi="Arial Unicode MS" w:eastAsia="Arial Unicode MS"/>
+                          <w:rtl w:val="0"/>
+                          <w:lang w:val="en-US"/>
+                        </w:rPr>
+                        <w:t>ote, maintained and updated internal and external web applications using ASP.Net, VB.Net and C#, JQuery, CSS, PHP and JSP. Oracle, Foxpro and Access database integration. Converted static sites to ASP.Net. Automated many site functions. Created intranet applications to allow content creators to update site. Wrote a custom email blast application. Built e-commerce site from the ground up. I photographed products for web and print. I created promotional videos and set up online streaming demos for the sales team.</w:t>
                       </w:r>
                     </w:p>
                     <w:p>
@@ -939,7 +963,15 @@
                           <w:rtl w:val="0"/>
                           <w:lang w:val="en-US"/>
                         </w:rPr>
-                        <w:t>All aspects of web site design, creation, and maintenance. Structure and look, coding, database design, graphics and server administration. Conducted pilot tests of online support groups and bulletin boards. Traveled to conferences to conduct internet workshops for Arthritis Foundation staff and members. Created and maintained detailed web sites for each of the 60 nationwide chapters, as well as creating applications to allow chapters to update their own sites. Print design and production of long documents (books, manuals, directories and brochures). Graphics for all departments and chapters offices</w:t>
+                        <w:t>W</w:t>
+                      </w:r>
+                      <w:r>
+                        <w:rPr>
+                          <w:rFonts w:ascii="Gill Sans Light" w:cs="Arial Unicode MS" w:hAnsi="Arial Unicode MS" w:eastAsia="Arial Unicode MS"/>
+                          <w:rtl w:val="0"/>
+                          <w:lang w:val="en-US"/>
+                        </w:rPr>
+                        <w:t>eb site design, creation, and maintenance. Structure and look, coding, database design, graphics and server administration. Conducted pilot tests of online support groups and bulletin boards. Traveled to conferences to conduct internet workshops for Arthritis Foundation staff and members. Created and maintained detailed web sites for each of the 60 nationwide chapters, as well as creating applications to allow chapters to update their own sites. Print design and production of long documents (books, manuals, directories and brochures). Graphics for all departments and chapters offices</w:t>
                       </w:r>
                     </w:p>
                   </w:txbxContent>
@@ -1093,7 +1125,7 @@
                                 <w:rtl w:val="0"/>
                                 <w:lang w:val="en-US"/>
                               </w:rPr>
-                              <w:t>mmp|BENCH</w:t>
+                              <w:t>MyPizza.com</w:t>
                             </w:r>
                           </w:p>
                           <w:p>
@@ -1130,6 +1162,90 @@
                                 <w:rtl w:val="0"/>
                                 <w:lang w:val="en-US"/>
                               </w:rPr>
+                              <w:t xml:space="preserve">Sam Kennedy (Chief Engineer) </w:t>
+                            </w:r>
+                            <w:r>
+                              <w:rPr>
+                                <w:rFonts w:hAnsi="Gill Sans Light" w:hint="default"/>
+                                <w:rtl w:val="0"/>
+                                <w:lang w:val="en-US"/>
+                              </w:rPr>
+                              <w:t xml:space="preserve">• </w:t>
+                            </w:r>
+                            <w:hyperlink r:id="rId6" w:history="1">
+                              <w:r>
+                                <w:rPr>
+                                  <w:rStyle w:val="Hyperlink.0"/>
+                                  <w:rtl w:val="0"/>
+                                  <w:lang w:val="en-US"/>
+                                </w:rPr>
+                                <w:t>sam@mypizza.com</w:t>
+                              </w:r>
+                            </w:hyperlink>
+                            <w:r>
+                              <w:rPr>
+                                <w:rFonts w:hAnsi="Gill Sans Light" w:hint="default"/>
+                                <w:rtl w:val="0"/>
+                                <w:lang w:val="en-US"/>
+                              </w:rPr>
+                              <w:t xml:space="preserve"> • </w:t>
+                            </w:r>
+                            <w:r>
+                              <w:rPr>
+                                <w:rtl w:val="0"/>
+                                <w:lang w:val="en-US"/>
+                              </w:rPr>
+                              <w:t>917.376.8190</w:t>
+                            </w:r>
+                          </w:p>
+                          <w:p>
+                            <w:pPr>
+                              <w:pStyle w:val="Heading 2"/>
+                              <w:bidi w:val="0"/>
+                            </w:pPr>
+                            <w:r>
+                              <w:rPr>
+                                <w:rFonts w:ascii="Gill Sans SemiBold" w:cs="Arial Unicode MS" w:hAnsi="Arial Unicode MS" w:eastAsia="Arial Unicode MS"/>
+                                <w:rtl w:val="0"/>
+                                <w:lang w:val="en-US"/>
+                              </w:rPr>
+                              <w:t>mmp|BENCH</w:t>
+                            </w:r>
+                          </w:p>
+                          <w:p>
+                            <w:pPr>
+                              <w:pStyle w:val="Body"/>
+                              <w:tabs>
+                                <w:tab w:val="left" w:pos="360"/>
+                                <w:tab w:val="left" w:pos="720"/>
+                                <w:tab w:val="left" w:pos="1080"/>
+                                <w:tab w:val="left" w:pos="1440"/>
+                                <w:tab w:val="left" w:pos="1800"/>
+                                <w:tab w:val="left" w:pos="2160"/>
+                                <w:tab w:val="left" w:pos="2520"/>
+                                <w:tab w:val="left" w:pos="2880"/>
+                                <w:tab w:val="left" w:pos="3240"/>
+                                <w:tab w:val="left" w:pos="3600"/>
+                                <w:tab w:val="left" w:pos="3960"/>
+                                <w:tab w:val="left" w:pos="4320"/>
+                                <w:tab w:val="left" w:pos="4680"/>
+                                <w:tab w:val="left" w:pos="5040"/>
+                                <w:tab w:val="left" w:pos="5400"/>
+                                <w:tab w:val="left" w:pos="5760"/>
+                                <w:tab w:val="left" w:pos="6120"/>
+                                <w:tab w:val="left" w:pos="6480"/>
+                                <w:tab w:val="left" w:pos="6840"/>
+                                <w:tab w:val="left" w:pos="7200"/>
+                                <w:tab w:val="left" w:pos="7560"/>
+                                <w:tab w:val="left" w:pos="7920"/>
+                                <w:tab w:val="left" w:pos="8280"/>
+                              </w:tabs>
+                            </w:pPr>
+                            <w:r>
+                              <w:rPr>
+                                <w:rtl w:val="0"/>
+                                <w:lang w:val="en-US"/>
+                              </w:rPr>
                               <w:t xml:space="preserve">Kate McDill </w:t>
                             </w:r>
                             <w:r>
@@ -1140,7 +1256,7 @@
                               </w:rPr>
                               <w:t xml:space="preserve">• </w:t>
                             </w:r>
-                            <w:hyperlink r:id="rId6" w:history="1">
+                            <w:hyperlink r:id="rId7" w:history="1">
                               <w:r>
                                 <w:rPr>
                                   <w:rStyle w:val="Hyperlink.0"/>
@@ -1158,7 +1274,7 @@
                               </w:rPr>
                               <w:t xml:space="preserve"> • </w:t>
                             </w:r>
-                            <w:hyperlink r:id="rId7" w:history="1">
+                            <w:hyperlink r:id="rId8" w:history="1">
                               <w:r>
                                 <w:rPr>
                                   <w:rStyle w:val="Hyperlink.0"/>
@@ -1205,7 +1321,7 @@
                               </w:rPr>
                               <w:t xml:space="preserve">• </w:t>
                             </w:r>
-                            <w:hyperlink r:id="rId8" w:history="1">
+                            <w:hyperlink r:id="rId9" w:history="1">
                               <w:r>
                                 <w:rPr>
                                   <w:rStyle w:val="Hyperlink.0"/>
@@ -1297,7 +1413,7 @@
                               </w:rPr>
                               <w:t xml:space="preserve">• </w:t>
                             </w:r>
-                            <w:hyperlink r:id="rId9" w:history="1">
+                            <w:hyperlink r:id="rId10" w:history="1">
                               <w:r>
                                 <w:rPr>
                                   <w:rStyle w:val="Hyperlink.0"/>
@@ -1360,7 +1476,7 @@
                               </w:rPr>
                               <w:t xml:space="preserve">• </w:t>
                             </w:r>
-                            <w:hyperlink r:id="rId10" w:history="1">
+                            <w:hyperlink r:id="rId11" w:history="1">
                               <w:r>
                                 <w:rPr>
                                   <w:rStyle w:val="Hyperlink.0"/>
@@ -1408,7 +1524,7 @@
                               </w:rPr>
                               <w:t xml:space="preserve">• </w:t>
                             </w:r>
-                            <w:hyperlink r:id="rId11" w:history="1">
+                            <w:hyperlink r:id="rId12" w:history="1">
                               <w:r>
                                 <w:rPr>
                                   <w:rStyle w:val="Hyperlink.0"/>
@@ -1470,7 +1586,7 @@
                               </w:rPr>
                               <w:t xml:space="preserve">• </w:t>
                             </w:r>
-                            <w:hyperlink r:id="rId12" w:history="1">
+                            <w:hyperlink r:id="rId13" w:history="1">
                               <w:r>
                                 <w:rPr>
                                   <w:rStyle w:val="Hyperlink.0"/>
@@ -1533,7 +1649,7 @@
                               </w:rPr>
                               <w:t xml:space="preserve">• </w:t>
                             </w:r>
-                            <w:hyperlink r:id="rId13" w:history="1">
+                            <w:hyperlink r:id="rId14" w:history="1">
                               <w:r>
                                 <w:rPr>
                                   <w:rStyle w:val="Hyperlink.0"/>
@@ -1582,7 +1698,7 @@
                               </w:rPr>
                               <w:t xml:space="preserve">• </w:t>
                             </w:r>
-                            <w:hyperlink r:id="rId14" w:history="1">
+                            <w:hyperlink r:id="rId15" w:history="1">
                               <w:r>
                                 <w:rPr>
                                   <w:rStyle w:val="Hyperlink.0"/>
@@ -1601,7 +1717,7 @@
                               </w:rPr>
                               <w:t xml:space="preserve"> • </w:t>
                             </w:r>
-                            <w:hyperlink r:id="rId15" w:history="1">
+                            <w:hyperlink r:id="rId16" w:history="1">
                               <w:r>
                                 <w:rPr>
                                   <w:rStyle w:val="Hyperlink.0"/>
@@ -1664,7 +1780,7 @@
                               </w:rPr>
                               <w:t xml:space="preserve">• </w:t>
                             </w:r>
-                            <w:hyperlink r:id="rId16" w:history="1">
+                            <w:hyperlink r:id="rId17" w:history="1">
                               <w:r>
                                 <w:rPr>
                                   <w:rStyle w:val="Hyperlink.0"/>
@@ -1713,7 +1829,7 @@
                               </w:rPr>
                               <w:t xml:space="preserve">• </w:t>
                             </w:r>
-                            <w:hyperlink r:id="rId17" w:history="1">
+                            <w:hyperlink r:id="rId18" w:history="1">
                               <w:r>
                                 <w:rPr>
                                   <w:rStyle w:val="Hyperlink.0"/>
@@ -1787,7 +1903,7 @@
                           <w:rtl w:val="0"/>
                           <w:lang w:val="en-US"/>
                         </w:rPr>
-                        <w:t>mmp|BENCH</w:t>
+                        <w:t>MyPizza.com</w:t>
                       </w:r>
                     </w:p>
                     <w:p>
@@ -1824,6 +1940,90 @@
                           <w:rtl w:val="0"/>
                           <w:lang w:val="en-US"/>
                         </w:rPr>
+                        <w:t xml:space="preserve">Sam Kennedy (Chief Engineer) </w:t>
+                      </w:r>
+                      <w:r>
+                        <w:rPr>
+                          <w:rFonts w:hAnsi="Gill Sans Light" w:hint="default"/>
+                          <w:rtl w:val="0"/>
+                          <w:lang w:val="en-US"/>
+                        </w:rPr>
+                        <w:t xml:space="preserve">• </w:t>
+                      </w:r>
+                      <w:hyperlink r:id="rId6" w:history="1">
+                        <w:r>
+                          <w:rPr>
+                            <w:rStyle w:val="Hyperlink.0"/>
+                            <w:rtl w:val="0"/>
+                            <w:lang w:val="en-US"/>
+                          </w:rPr>
+                          <w:t>sam@mypizza.com</w:t>
+                        </w:r>
+                      </w:hyperlink>
+                      <w:r>
+                        <w:rPr>
+                          <w:rFonts w:hAnsi="Gill Sans Light" w:hint="default"/>
+                          <w:rtl w:val="0"/>
+                          <w:lang w:val="en-US"/>
+                        </w:rPr>
+                        <w:t xml:space="preserve"> • </w:t>
+                      </w:r>
+                      <w:r>
+                        <w:rPr>
+                          <w:rtl w:val="0"/>
+                          <w:lang w:val="en-US"/>
+                        </w:rPr>
+                        <w:t>917.376.8190</w:t>
+                      </w:r>
+                    </w:p>
+                    <w:p>
+                      <w:pPr>
+                        <w:pStyle w:val="Heading 2"/>
+                        <w:bidi w:val="0"/>
+                      </w:pPr>
+                      <w:r>
+                        <w:rPr>
+                          <w:rFonts w:ascii="Gill Sans SemiBold" w:cs="Arial Unicode MS" w:hAnsi="Arial Unicode MS" w:eastAsia="Arial Unicode MS"/>
+                          <w:rtl w:val="0"/>
+                          <w:lang w:val="en-US"/>
+                        </w:rPr>
+                        <w:t>mmp|BENCH</w:t>
+                      </w:r>
+                    </w:p>
+                    <w:p>
+                      <w:pPr>
+                        <w:pStyle w:val="Body"/>
+                        <w:tabs>
+                          <w:tab w:val="left" w:pos="360"/>
+                          <w:tab w:val="left" w:pos="720"/>
+                          <w:tab w:val="left" w:pos="1080"/>
+                          <w:tab w:val="left" w:pos="1440"/>
+                          <w:tab w:val="left" w:pos="1800"/>
+                          <w:tab w:val="left" w:pos="2160"/>
+                          <w:tab w:val="left" w:pos="2520"/>
+                          <w:tab w:val="left" w:pos="2880"/>
+                          <w:tab w:val="left" w:pos="3240"/>
+                          <w:tab w:val="left" w:pos="3600"/>
+                          <w:tab w:val="left" w:pos="3960"/>
+                          <w:tab w:val="left" w:pos="4320"/>
+                          <w:tab w:val="left" w:pos="4680"/>
+                          <w:tab w:val="left" w:pos="5040"/>
+                          <w:tab w:val="left" w:pos="5400"/>
+                          <w:tab w:val="left" w:pos="5760"/>
+                          <w:tab w:val="left" w:pos="6120"/>
+                          <w:tab w:val="left" w:pos="6480"/>
+                          <w:tab w:val="left" w:pos="6840"/>
+                          <w:tab w:val="left" w:pos="7200"/>
+                          <w:tab w:val="left" w:pos="7560"/>
+                          <w:tab w:val="left" w:pos="7920"/>
+                          <w:tab w:val="left" w:pos="8280"/>
+                        </w:tabs>
+                      </w:pPr>
+                      <w:r>
+                        <w:rPr>
+                          <w:rtl w:val="0"/>
+                          <w:lang w:val="en-US"/>
+                        </w:rPr>
                         <w:t xml:space="preserve">Kate McDill </w:t>
                       </w:r>
                       <w:r>
@@ -1834,7 +2034,7 @@
                         </w:rPr>
                         <w:t xml:space="preserve">• </w:t>
                       </w:r>
-                      <w:hyperlink r:id="rId6" w:history="1">
+                      <w:hyperlink r:id="rId7" w:history="1">
                         <w:r>
                           <w:rPr>
                             <w:rStyle w:val="Hyperlink.0"/>
@@ -1852,7 +2052,7 @@
                         </w:rPr>
                         <w:t xml:space="preserve"> • </w:t>
                       </w:r>
-                      <w:hyperlink r:id="rId7" w:history="1">
+                      <w:hyperlink r:id="rId8" w:history="1">
                         <w:r>
                           <w:rPr>
                             <w:rStyle w:val="Hyperlink.0"/>
@@ -1899,7 +2099,7 @@
                         </w:rPr>
                         <w:t xml:space="preserve">• </w:t>
                       </w:r>
-                      <w:hyperlink r:id="rId8" w:history="1">
+                      <w:hyperlink r:id="rId9" w:history="1">
                         <w:r>
                           <w:rPr>
                             <w:rStyle w:val="Hyperlink.0"/>
@@ -1991,7 +2191,7 @@
                         </w:rPr>
                         <w:t xml:space="preserve">• </w:t>
                       </w:r>
-                      <w:hyperlink r:id="rId9" w:history="1">
+                      <w:hyperlink r:id="rId10" w:history="1">
                         <w:r>
                           <w:rPr>
                             <w:rStyle w:val="Hyperlink.0"/>
@@ -2054,7 +2254,7 @@
                         </w:rPr>
                         <w:t xml:space="preserve">• </w:t>
                       </w:r>
-                      <w:hyperlink r:id="rId10" w:history="1">
+                      <w:hyperlink r:id="rId11" w:history="1">
                         <w:r>
                           <w:rPr>
                             <w:rStyle w:val="Hyperlink.0"/>
@@ -2102,7 +2302,7 @@
                         </w:rPr>
                         <w:t xml:space="preserve">• </w:t>
                       </w:r>
-                      <w:hyperlink r:id="rId11" w:history="1">
+                      <w:hyperlink r:id="rId12" w:history="1">
                         <w:r>
                           <w:rPr>
                             <w:rStyle w:val="Hyperlink.0"/>
@@ -2164,7 +2364,7 @@
                         </w:rPr>
                         <w:t xml:space="preserve">• </w:t>
                       </w:r>
-                      <w:hyperlink r:id="rId12" w:history="1">
+                      <w:hyperlink r:id="rId13" w:history="1">
                         <w:r>
                           <w:rPr>
                             <w:rStyle w:val="Hyperlink.0"/>
@@ -2227,7 +2427,7 @@
                         </w:rPr>
                         <w:t xml:space="preserve">• </w:t>
                       </w:r>
-                      <w:hyperlink r:id="rId13" w:history="1">
+                      <w:hyperlink r:id="rId14" w:history="1">
                         <w:r>
                           <w:rPr>
                             <w:rStyle w:val="Hyperlink.0"/>
@@ -2276,7 +2476,7 @@
                         </w:rPr>
                         <w:t xml:space="preserve">• </w:t>
                       </w:r>
-                      <w:hyperlink r:id="rId14" w:history="1">
+                      <w:hyperlink r:id="rId15" w:history="1">
                         <w:r>
                           <w:rPr>
                             <w:rStyle w:val="Hyperlink.0"/>
@@ -2295,7 +2495,7 @@
                         </w:rPr>
                         <w:t xml:space="preserve"> • </w:t>
                       </w:r>
-                      <w:hyperlink r:id="rId15" w:history="1">
+                      <w:hyperlink r:id="rId16" w:history="1">
                         <w:r>
                           <w:rPr>
                             <w:rStyle w:val="Hyperlink.0"/>
@@ -2358,7 +2558,7 @@
                         </w:rPr>
                         <w:t xml:space="preserve">• </w:t>
                       </w:r>
-                      <w:hyperlink r:id="rId16" w:history="1">
+                      <w:hyperlink r:id="rId17" w:history="1">
                         <w:r>
                           <w:rPr>
                             <w:rStyle w:val="Hyperlink.0"/>
@@ -2407,7 +2607,7 @@
                         </w:rPr>
                         <w:t xml:space="preserve">• </w:t>
                       </w:r>
-                      <w:hyperlink r:id="rId17" w:history="1">
+                      <w:hyperlink r:id="rId18" w:history="1">
                         <w:r>
                           <w:rPr>
                             <w:rStyle w:val="Hyperlink.0"/>
@@ -2453,7 +2653,7 @@
                 <wp:positionV relativeFrom="page">
                   <wp:posOffset>1638300</wp:posOffset>
                 </wp:positionV>
-                <wp:extent cx="1412732" cy="685801"/>
+                <wp:extent cx="1412732" cy="685800"/>
                 <wp:effectExtent l="0" t="0" r="0" b="0"/>
                 <wp:wrapSquare wrapText="bothSides" distL="152400" distR="152400" distT="152400" distB="152400"/>
                 <wp:docPr id="1073741834" name="officeArt object"/>
@@ -2465,7 +2665,7 @@
                       <wps:spPr>
                         <a:xfrm>
                           <a:off x="0" y="0"/>
-                          <a:ext cx="1412732" cy="685801"/>
+                          <a:ext cx="1412732" cy="685800"/>
                         </a:xfrm>
                         <a:prstGeom prst="rect">
                           <a:avLst/>
@@ -2711,10 +2911,10 @@
       </w:r>
     </w:p>
     <w:sectPr>
-      <w:headerReference w:type="default" r:id="rId18"/>
-      <w:headerReference w:type="first" r:id="rId19"/>
-      <w:footerReference w:type="default" r:id="rId20"/>
-      <w:footerReference w:type="first" r:id="rId21"/>
+      <w:headerReference w:type="default" r:id="rId19"/>
+      <w:headerReference w:type="first" r:id="rId20"/>
+      <w:footerReference w:type="default" r:id="rId21"/>
+      <w:footerReference w:type="first" r:id="rId22"/>
       <w:pgSz w:w="12240" w:h="15840" w:orient="portrait"/>
       <w:pgMar w:top="1440" w:right="1080" w:bottom="720" w:left="3960" w:header="0" w:footer="0"/>
       <w:titlePg w:val="1"/>
@@ -4106,8 +4306,8 @@
     </w:pPr>
     <w:rPr>
       <w:rFonts w:ascii="Gill Sans SemiBold" w:cs="Arial Unicode MS" w:hAnsi="Arial Unicode MS" w:eastAsia="Arial Unicode MS"/>
-      <w:b w:val="1"/>
-      <w:bCs w:val="1"/>
+      <w:b w:val="0"/>
+      <w:bCs w:val="0"/>
       <w:i w:val="0"/>
       <w:iCs w:val="0"/>
       <w:caps w:val="1"/>

</xml_diff>